<commit_message>
Updated word doc with data cleaning gameplan
</commit_message>
<xml_diff>
--- a/Project 1 - Affects of COVID on Crime in LA.docx
+++ b/Project 1 - Affects of COVID on Crime in LA.docx
@@ -28,13 +28,7 @@
     </w:p>
     <w:p>
       <w:r>
-        <w:t xml:space="preserve">Project Description:  </w:t>
-      </w:r>
-      <w:r>
-        <w:t>Crime before, during, and after COVID</w:t>
-      </w:r>
-      <w:r>
-        <w:t xml:space="preserve"> in the City of Los Angeles</w:t>
+        <w:t>Project Description:  Crime before, during, and after COVID in the City of Los Angeles</w:t>
       </w:r>
     </w:p>
     <w:p>
@@ -106,15 +100,7 @@
     <w:p/>
     <w:p>
       <w:r>
-        <w:t xml:space="preserve">Assumptions: We </w:t>
-      </w:r>
-      <w:proofErr w:type="gramStart"/>
-      <w:r>
-        <w:t>made the assumption</w:t>
-      </w:r>
-      <w:proofErr w:type="gramEnd"/>
-      <w:r>
-        <w:t xml:space="preserve"> that COVID occurred from 2020 – 2021</w:t>
+        <w:t>Assumptions: We made the assumption that COVID occurred from 2020 – 2021</w:t>
       </w:r>
     </w:p>
     <w:p/>
@@ -143,6 +129,237 @@
         <w:t>Data Analysis Presentation</w:t>
       </w:r>
     </w:p>
+    <w:p/>
+    <w:p>
+      <w:r>
+        <w:br w:type="page"/>
+      </w:r>
+    </w:p>
+    <w:p>
+      <w:r>
+        <w:lastRenderedPageBreak/>
+        <w:t>Target columns in csv after cleaning and merging:</w:t>
+      </w:r>
+    </w:p>
+    <w:p>
+      <w:pPr>
+        <w:pStyle w:val="ListParagraph"/>
+        <w:numPr>
+          <w:ilvl w:val="0"/>
+          <w:numId w:val="2"/>
+        </w:numPr>
+        <w:spacing w:line="256" w:lineRule="auto"/>
+      </w:pPr>
+      <w:r>
+        <w:t>DR_NO</w:t>
+      </w:r>
+    </w:p>
+    <w:p>
+      <w:pPr>
+        <w:pStyle w:val="ListParagraph"/>
+        <w:numPr>
+          <w:ilvl w:val="0"/>
+          <w:numId w:val="2"/>
+        </w:numPr>
+        <w:spacing w:line="256" w:lineRule="auto"/>
+      </w:pPr>
+      <w:r>
+        <w:t xml:space="preserve">Date </w:t>
+      </w:r>
+      <w:proofErr w:type="spellStart"/>
+      <w:r>
+        <w:t>Rptd</w:t>
+      </w:r>
+      <w:proofErr w:type="spellEnd"/>
+      <w:r>
+        <w:t xml:space="preserve"> (Date Reported)</w:t>
+      </w:r>
+    </w:p>
+    <w:p>
+      <w:pPr>
+        <w:pStyle w:val="ListParagraph"/>
+        <w:numPr>
+          <w:ilvl w:val="0"/>
+          <w:numId w:val="2"/>
+        </w:numPr>
+        <w:spacing w:line="256" w:lineRule="auto"/>
+      </w:pPr>
+      <w:r>
+        <w:t>AREA NAME (Area Name)</w:t>
+      </w:r>
+    </w:p>
+    <w:p>
+      <w:pPr>
+        <w:pStyle w:val="ListParagraph"/>
+        <w:numPr>
+          <w:ilvl w:val="0"/>
+          <w:numId w:val="2"/>
+        </w:numPr>
+        <w:spacing w:line="256" w:lineRule="auto"/>
+      </w:pPr>
+      <w:proofErr w:type="spellStart"/>
+      <w:r>
+        <w:t>Crm</w:t>
+      </w:r>
+      <w:proofErr w:type="spellEnd"/>
+      <w:r>
+        <w:t xml:space="preserve"> Cd (Crime Code)</w:t>
+      </w:r>
+    </w:p>
+    <w:p>
+      <w:pPr>
+        <w:pStyle w:val="ListParagraph"/>
+        <w:numPr>
+          <w:ilvl w:val="0"/>
+          <w:numId w:val="2"/>
+        </w:numPr>
+        <w:spacing w:line="256" w:lineRule="auto"/>
+      </w:pPr>
+      <w:proofErr w:type="spellStart"/>
+      <w:r>
+        <w:t>Crm</w:t>
+      </w:r>
+      <w:proofErr w:type="spellEnd"/>
+      <w:r>
+        <w:t xml:space="preserve"> Cd Desc (Crime Code Description)</w:t>
+      </w:r>
+    </w:p>
+    <w:p>
+      <w:pPr>
+        <w:pStyle w:val="ListParagraph"/>
+        <w:numPr>
+          <w:ilvl w:val="0"/>
+          <w:numId w:val="2"/>
+        </w:numPr>
+        <w:spacing w:line="256" w:lineRule="auto"/>
+      </w:pPr>
+      <w:r>
+        <w:t>Vict Age (Victim Age)</w:t>
+      </w:r>
+    </w:p>
+    <w:p>
+      <w:pPr>
+        <w:pStyle w:val="ListParagraph"/>
+        <w:numPr>
+          <w:ilvl w:val="0"/>
+          <w:numId w:val="2"/>
+        </w:numPr>
+        <w:spacing w:line="256" w:lineRule="auto"/>
+      </w:pPr>
+      <w:r>
+        <w:t>Vict Sex (Victim Gender)</w:t>
+      </w:r>
+    </w:p>
+    <w:p>
+      <w:pPr>
+        <w:pStyle w:val="ListParagraph"/>
+        <w:numPr>
+          <w:ilvl w:val="0"/>
+          <w:numId w:val="2"/>
+        </w:numPr>
+        <w:spacing w:line="256" w:lineRule="auto"/>
+      </w:pPr>
+      <w:r>
+        <w:t>Vict Descent (Victim Demographic)</w:t>
+      </w:r>
+    </w:p>
+    <w:p>
+      <w:pPr>
+        <w:pStyle w:val="ListParagraph"/>
+        <w:numPr>
+          <w:ilvl w:val="0"/>
+          <w:numId w:val="2"/>
+        </w:numPr>
+        <w:spacing w:line="256" w:lineRule="auto"/>
+      </w:pPr>
+      <w:proofErr w:type="spellStart"/>
+      <w:r>
+        <w:t>Premis</w:t>
+      </w:r>
+      <w:proofErr w:type="spellEnd"/>
+      <w:r>
+        <w:t xml:space="preserve"> Desc (Premise Description)</w:t>
+      </w:r>
+    </w:p>
+    <w:p>
+      <w:pPr>
+        <w:pStyle w:val="ListParagraph"/>
+        <w:numPr>
+          <w:ilvl w:val="0"/>
+          <w:numId w:val="2"/>
+        </w:numPr>
+        <w:spacing w:line="256" w:lineRule="auto"/>
+      </w:pPr>
+      <w:r>
+        <w:t>LAT (Latitude)</w:t>
+      </w:r>
+    </w:p>
+    <w:p>
+      <w:pPr>
+        <w:pStyle w:val="ListParagraph"/>
+        <w:numPr>
+          <w:ilvl w:val="0"/>
+          <w:numId w:val="2"/>
+        </w:numPr>
+        <w:spacing w:line="256" w:lineRule="auto"/>
+      </w:pPr>
+      <w:r>
+        <w:t>LON (Longitude)</w:t>
+      </w:r>
+    </w:p>
+    <w:p>
+      <w:pPr>
+        <w:ind w:left="360"/>
+      </w:pPr>
+    </w:p>
+    <w:p>
+      <w:pPr>
+        <w:ind w:left="360"/>
+      </w:pPr>
+      <w:r>
+        <w:t>Data Cleanup:</w:t>
+      </w:r>
+    </w:p>
+    <w:p>
+      <w:pPr>
+        <w:pStyle w:val="ListParagraph"/>
+        <w:numPr>
+          <w:ilvl w:val="0"/>
+          <w:numId w:val="2"/>
+        </w:numPr>
+        <w:spacing w:line="256" w:lineRule="auto"/>
+      </w:pPr>
+      <w:r>
+        <w:t>Drop records where Victim Age is a negative number</w:t>
+      </w:r>
+    </w:p>
+    <w:p>
+      <w:pPr>
+        <w:pStyle w:val="ListParagraph"/>
+        <w:numPr>
+          <w:ilvl w:val="0"/>
+          <w:numId w:val="2"/>
+        </w:numPr>
+        <w:spacing w:line="256" w:lineRule="auto"/>
+      </w:pPr>
+      <w:r>
+        <w:t>Drop records where Lat and Lon = 0</w:t>
+      </w:r>
+    </w:p>
+    <w:p>
+      <w:pPr>
+        <w:pStyle w:val="ListParagraph"/>
+        <w:numPr>
+          <w:ilvl w:val="0"/>
+          <w:numId w:val="2"/>
+        </w:numPr>
+        <w:spacing w:line="256" w:lineRule="auto"/>
+      </w:pPr>
+      <w:r>
+        <w:t>Need to confirm duplicate crime records between the datasets since the Date Reported from the 2010-2019 dataset has entries after 2019</w:t>
+      </w:r>
+    </w:p>
+    <w:p/>
     <w:p/>
     <w:p/>
     <w:sectPr>
@@ -158,6 +375,118 @@
 <file path=word/numbering.xml><?xml version="1.0" encoding="utf-8"?>
 <w:numbering xmlns:wpc="http://schemas.microsoft.com/office/word/2010/wordprocessingCanvas" xmlns:cx="http://schemas.microsoft.com/office/drawing/2014/chartex" xmlns:cx1="http://schemas.microsoft.com/office/drawing/2015/9/8/chartex" xmlns:cx2="http://schemas.microsoft.com/office/drawing/2015/10/21/chartex" xmlns:cx3="http://schemas.microsoft.com/office/drawing/2016/5/9/chartex" xmlns:cx4="http://schemas.microsoft.com/office/drawing/2016/5/10/chartex" xmlns:cx5="http://schemas.microsoft.com/office/drawing/2016/5/11/chartex" xmlns:cx6="http://schemas.microsoft.com/office/drawing/2016/5/12/chartex" xmlns:cx7="http://schemas.microsoft.com/office/drawing/2016/5/13/chartex" xmlns:cx8="http://schemas.microsoft.com/office/drawing/2016/5/14/chartex" xmlns:mc="http://schemas.openxmlformats.org/markup-compatibility/2006" xmlns:aink="http://schemas.microsoft.com/office/drawing/2016/ink" xmlns:am3d="http://schemas.microsoft.com/office/drawing/2017/model3d" xmlns:o="urn:schemas-microsoft-com:office:office" xmlns:oel="http://schemas.microsoft.com/office/2019/extlst" xmlns:r="http://schemas.openxmlformats.org/officeDocument/2006/relationships" xmlns:m="http://schemas.openxmlformats.org/officeDocument/2006/math" xmlns:v="urn:schemas-microsoft-com:vml" xmlns:wp14="http://schemas.microsoft.com/office/word/2010/wordprocessingDrawing" xmlns:wp="http://schemas.openxmlformats.org/drawingml/2006/wordprocessingDrawing" xmlns:w10="urn:schemas-microsoft-com:office:word" xmlns:w="http://schemas.openxmlformats.org/wordprocessingml/2006/main" xmlns:w14="http://schemas.microsoft.com/office/word/2010/wordml" xmlns:w15="http://schemas.microsoft.com/office/word/2012/wordml" xmlns:w16cex="http://schemas.microsoft.com/office/word/2018/wordml/cex" xmlns:w16cid="http://schemas.microsoft.com/office/word/2016/wordml/cid" xmlns:w16="http://schemas.microsoft.com/office/word/2018/wordml" xmlns:w16sdtdh="http://schemas.microsoft.com/office/word/2020/wordml/sdtdatahash" xmlns:w16se="http://schemas.microsoft.com/office/word/2015/wordml/symex" xmlns:wpg="http://schemas.microsoft.com/office/word/2010/wordprocessingGroup" xmlns:wpi="http://schemas.microsoft.com/office/word/2010/wordprocessingInk" xmlns:wne="http://schemas.microsoft.com/office/word/2006/wordml" xmlns:wps="http://schemas.microsoft.com/office/word/2010/wordprocessingShape" mc:Ignorable="w14 w15 w16se w16cid w16 w16cex w16sdtdh wp14">
   <w:abstractNum w:abstractNumId="0" w15:restartNumberingAfterBreak="0">
+    <w:nsid w:val="0D81488A"/>
+    <w:multiLevelType w:val="hybridMultilevel"/>
+    <w:tmpl w:val="9DC06974"/>
+    <w:lvl w:ilvl="0" w:tplc="F724C7E8">
+      <w:numFmt w:val="bullet"/>
+      <w:lvlText w:val="-"/>
+      <w:lvlJc w:val="left"/>
+      <w:pPr>
+        <w:ind w:left="720" w:hanging="360"/>
+      </w:pPr>
+      <w:rPr>
+        <w:rFonts w:ascii="Calibri" w:eastAsiaTheme="minorHAnsi" w:hAnsi="Calibri" w:cs="Calibri" w:hint="default"/>
+      </w:rPr>
+    </w:lvl>
+    <w:lvl w:ilvl="1" w:tplc="04090003">
+      <w:start w:val="1"/>
+      <w:numFmt w:val="bullet"/>
+      <w:lvlText w:val="o"/>
+      <w:lvlJc w:val="left"/>
+      <w:pPr>
+        <w:ind w:left="1440" w:hanging="360"/>
+      </w:pPr>
+      <w:rPr>
+        <w:rFonts w:ascii="Courier New" w:hAnsi="Courier New" w:cs="Courier New" w:hint="default"/>
+      </w:rPr>
+    </w:lvl>
+    <w:lvl w:ilvl="2" w:tplc="04090005">
+      <w:start w:val="1"/>
+      <w:numFmt w:val="bullet"/>
+      <w:lvlText w:val=""/>
+      <w:lvlJc w:val="left"/>
+      <w:pPr>
+        <w:ind w:left="2160" w:hanging="360"/>
+      </w:pPr>
+      <w:rPr>
+        <w:rFonts w:ascii="Wingdings" w:hAnsi="Wingdings" w:hint="default"/>
+      </w:rPr>
+    </w:lvl>
+    <w:lvl w:ilvl="3" w:tplc="04090001">
+      <w:start w:val="1"/>
+      <w:numFmt w:val="bullet"/>
+      <w:lvlText w:val=""/>
+      <w:lvlJc w:val="left"/>
+      <w:pPr>
+        <w:ind w:left="2880" w:hanging="360"/>
+      </w:pPr>
+      <w:rPr>
+        <w:rFonts w:ascii="Symbol" w:hAnsi="Symbol" w:hint="default"/>
+      </w:rPr>
+    </w:lvl>
+    <w:lvl w:ilvl="4" w:tplc="04090003">
+      <w:start w:val="1"/>
+      <w:numFmt w:val="bullet"/>
+      <w:lvlText w:val="o"/>
+      <w:lvlJc w:val="left"/>
+      <w:pPr>
+        <w:ind w:left="3600" w:hanging="360"/>
+      </w:pPr>
+      <w:rPr>
+        <w:rFonts w:ascii="Courier New" w:hAnsi="Courier New" w:cs="Courier New" w:hint="default"/>
+      </w:rPr>
+    </w:lvl>
+    <w:lvl w:ilvl="5" w:tplc="04090005">
+      <w:start w:val="1"/>
+      <w:numFmt w:val="bullet"/>
+      <w:lvlText w:val=""/>
+      <w:lvlJc w:val="left"/>
+      <w:pPr>
+        <w:ind w:left="4320" w:hanging="360"/>
+      </w:pPr>
+      <w:rPr>
+        <w:rFonts w:ascii="Wingdings" w:hAnsi="Wingdings" w:hint="default"/>
+      </w:rPr>
+    </w:lvl>
+    <w:lvl w:ilvl="6" w:tplc="04090001">
+      <w:start w:val="1"/>
+      <w:numFmt w:val="bullet"/>
+      <w:lvlText w:val=""/>
+      <w:lvlJc w:val="left"/>
+      <w:pPr>
+        <w:ind w:left="5040" w:hanging="360"/>
+      </w:pPr>
+      <w:rPr>
+        <w:rFonts w:ascii="Symbol" w:hAnsi="Symbol" w:hint="default"/>
+      </w:rPr>
+    </w:lvl>
+    <w:lvl w:ilvl="7" w:tplc="04090003">
+      <w:start w:val="1"/>
+      <w:numFmt w:val="bullet"/>
+      <w:lvlText w:val="o"/>
+      <w:lvlJc w:val="left"/>
+      <w:pPr>
+        <w:ind w:left="5760" w:hanging="360"/>
+      </w:pPr>
+      <w:rPr>
+        <w:rFonts w:ascii="Courier New" w:hAnsi="Courier New" w:cs="Courier New" w:hint="default"/>
+      </w:rPr>
+    </w:lvl>
+    <w:lvl w:ilvl="8" w:tplc="04090005">
+      <w:start w:val="1"/>
+      <w:numFmt w:val="bullet"/>
+      <w:lvlText w:val=""/>
+      <w:lvlJc w:val="left"/>
+      <w:pPr>
+        <w:ind w:left="6480" w:hanging="360"/>
+      </w:pPr>
+      <w:rPr>
+        <w:rFonts w:ascii="Wingdings" w:hAnsi="Wingdings" w:hint="default"/>
+      </w:rPr>
+    </w:lvl>
+  </w:abstractNum>
+  <w:abstractNum w:abstractNumId="1" w15:restartNumberingAfterBreak="0">
     <w:nsid w:val="78D30A92"/>
     <w:multiLevelType w:val="hybridMultilevel"/>
     <w:tmpl w:val="4BD0E28A"/>
@@ -247,7 +576,19 @@
     </w:lvl>
   </w:abstractNum>
   <w:num w:numId="1" w16cid:durableId="712072972">
+    <w:abstractNumId w:val="1"/>
+  </w:num>
+  <w:num w:numId="2" w16cid:durableId="1799182421">
     <w:abstractNumId w:val="0"/>
+    <w:lvlOverride w:ilvl="0"/>
+    <w:lvlOverride w:ilvl="1"/>
+    <w:lvlOverride w:ilvl="2"/>
+    <w:lvlOverride w:ilvl="3"/>
+    <w:lvlOverride w:ilvl="4"/>
+    <w:lvlOverride w:ilvl="5"/>
+    <w:lvlOverride w:ilvl="6"/>
+    <w:lvlOverride w:ilvl="7"/>
+    <w:lvlOverride w:ilvl="8"/>
   </w:num>
 </w:numbering>
 </file>

</xml_diff>